<commit_message>
Turned the watchdog back on, changed timer from 5s to 30s.  Everything works now. Still using Main_RT_Watchdog_Off.vi as the deployment package. Updated documentation. Updated GUID in device file.
</commit_message>
<xml_diff>
--- a/Innolux InsightCM Setup Instructions.docx
+++ b/Innolux InsightCM Setup Instructions.docx
@@ -10,13 +10,7 @@
         <w:t>Setup Instructions:</w:t>
       </w:r>
     </w:p>
-    <w:p>
-      <w:pPr>
-        <w:rPr>
-          <w:rFonts w:hint="eastAsia"/>
-        </w:rPr>
-      </w:pPr>
-    </w:p>
+    <w:p/>
     <w:p>
       <w:pPr>
         <w:pStyle w:val="ListParagraph"/>
@@ -27,48 +21,16 @@
         <w:ind w:leftChars="0"/>
       </w:pPr>
       <w:r>
+        <w:t>Load “Innolux cRIO Data Logger” system i</w:t>
+      </w:r>
+      <w:r>
         <w:rPr>
           <w:rFonts w:hint="eastAsia"/>
         </w:rPr>
-        <w:t>Run</w:t>
-      </w:r>
-      <w:r>
-        <w:t xml:space="preserve"> </w:t>
-      </w:r>
-      <w:proofErr w:type="spellStart"/>
-      <w:r>
-        <w:t>InsightCM</w:t>
-      </w:r>
-      <w:proofErr w:type="spellEnd"/>
-      <w:r>
-        <w:t xml:space="preserve"> console batch file.</w:t>
-      </w:r>
-      <w:r>
-        <w:t xml:space="preserve">  This put a new device definition into the </w:t>
-      </w:r>
-      <w:proofErr w:type="spellStart"/>
-      <w:r>
-        <w:t>InsightCM</w:t>
-      </w:r>
-      <w:proofErr w:type="spellEnd"/>
-      <w:r>
-        <w:t xml:space="preserve"> server called “</w:t>
-      </w:r>
-      <w:proofErr w:type="spellStart"/>
-      <w:r>
-        <w:t>Innolux</w:t>
-      </w:r>
-      <w:proofErr w:type="spellEnd"/>
-      <w:r>
-        <w:t xml:space="preserve"> </w:t>
-      </w:r>
-      <w:proofErr w:type="spellStart"/>
-      <w:r>
-        <w:t>cRIO</w:t>
-      </w:r>
-      <w:proofErr w:type="spellEnd"/>
-      <w:r>
-        <w:t xml:space="preserve"> Data Logger”.</w:t>
+        <w:t>mage</w:t>
+      </w:r>
+      <w:r>
+        <w:t xml:space="preserve"> (.lvappimg) into InsightCM Server.</w:t>
       </w:r>
     </w:p>
     <w:p>
@@ -76,21 +38,15 @@
         <w:pStyle w:val="ListParagraph"/>
         <w:ind w:leftChars="0" w:left="360"/>
       </w:pPr>
-    </w:p>
-    <w:p>
-      <w:pPr>
-        <w:pStyle w:val="ListParagraph"/>
-        <w:ind w:leftChars="0" w:left="360"/>
-      </w:pPr>
       <w:r>
         <w:rPr>
           <w:noProof/>
         </w:rPr>
         <w:drawing>
-          <wp:inline distT="0" distB="0" distL="0" distR="0" wp14:anchorId="3DE1A6A3" wp14:editId="7AFC87EE">
-            <wp:extent cx="4933666" cy="2911136"/>
-            <wp:effectExtent l="0" t="0" r="635" b="3810"/>
-            <wp:docPr id="2" name="Picture 2"/>
+          <wp:inline distT="0" distB="0" distL="0" distR="0" wp14:anchorId="0907E341" wp14:editId="0EA5DBBB">
+            <wp:extent cx="5029200" cy="1775297"/>
+            <wp:effectExtent l="0" t="0" r="0" b="0"/>
+            <wp:docPr id="1" name="Picture 1"/>
             <wp:cNvGraphicFramePr>
               <a:graphicFrameLocks xmlns:a="http://schemas.openxmlformats.org/drawingml/2006/main" noChangeAspect="1"/>
             </wp:cNvGraphicFramePr>
@@ -110,7 +66,7 @@
                   <pic:spPr>
                     <a:xfrm>
                       <a:off x="0" y="0"/>
-                      <a:ext cx="4938213" cy="2913819"/>
+                      <a:ext cx="5038353" cy="1778528"/>
                     </a:xfrm>
                     <a:prstGeom prst="rect">
                       <a:avLst/>
@@ -133,20 +89,53 @@
       <w:pPr>
         <w:pStyle w:val="ListParagraph"/>
         <w:ind w:leftChars="0" w:left="360"/>
-        <w:jc w:val="center"/>
         <w:rPr>
           <w:rFonts w:hint="eastAsia"/>
         </w:rPr>
       </w:pPr>
+    </w:p>
+    <w:p>
+      <w:pPr>
+        <w:pStyle w:val="ListParagraph"/>
+        <w:numPr>
+          <w:ilvl w:val="0"/>
+          <w:numId w:val="1"/>
+        </w:numPr>
+        <w:ind w:leftChars="0"/>
+      </w:pPr>
+      <w:r>
+        <w:rPr>
+          <w:rFonts w:hint="eastAsia"/>
+        </w:rPr>
+        <w:t>Run</w:t>
+      </w:r>
+      <w:r>
+        <w:t xml:space="preserve"> InsightCM console batch file.</w:t>
+      </w:r>
+      <w:r>
+        <w:t xml:space="preserve">  This put a new device definition into the InsightCM server called “Innolux cRIO Data Logger”.</w:t>
+      </w:r>
+    </w:p>
+    <w:p>
+      <w:pPr>
+        <w:pStyle w:val="ListParagraph"/>
+        <w:ind w:leftChars="0" w:left="360"/>
+      </w:pPr>
+    </w:p>
+    <w:p>
+      <w:pPr>
+        <w:pStyle w:val="ListParagraph"/>
+        <w:ind w:leftChars="0" w:left="360"/>
+      </w:pPr>
       <w:r>
         <w:rPr>
           <w:noProof/>
         </w:rPr>
         <w:drawing>
-          <wp:inline distT="0" distB="0" distL="0" distR="0" wp14:anchorId="5CEDA237" wp14:editId="437FA910">
-            <wp:extent cx="3159457" cy="2840502"/>
-            <wp:effectExtent l="0" t="0" r="3175" b="0"/>
-            <wp:docPr id="3" name="Picture 3"/>
+          <wp:inline distT="0" distB="0" distL="0" distR="0" wp14:anchorId="3DE1A6A3" wp14:editId="7AFC87EE">
+            <wp:extent cx="4189863" cy="2472251"/>
+            <wp:effectExtent l="0" t="0" r="1270" b="4445"/>
+            <wp:docPr id="2" name="Picture 2"/>
             <wp:cNvGraphicFramePr>
               <a:graphicFrameLocks xmlns:a="http://schemas.openxmlformats.org/drawingml/2006/main" noChangeAspect="1"/>
             </wp:cNvGraphicFramePr>
@@ -166,7 +155,7 @@
                   <pic:spPr>
                     <a:xfrm>
                       <a:off x="0" y="0"/>
-                      <a:ext cx="3162729" cy="2843444"/>
+                      <a:ext cx="4199404" cy="2477880"/>
                     </a:xfrm>
                     <a:prstGeom prst="rect">
                       <a:avLst/>
@@ -183,6 +172,30 @@
       <w:pPr>
         <w:pStyle w:val="ListParagraph"/>
         <w:ind w:leftChars="0" w:left="360"/>
+      </w:pPr>
+    </w:p>
+    <w:p>
+      <w:pPr>
+        <w:pStyle w:val="ListParagraph"/>
+        <w:ind w:leftChars="0" w:left="360"/>
+      </w:pPr>
+    </w:p>
+    <w:p>
+      <w:pPr>
+        <w:pStyle w:val="ListParagraph"/>
+        <w:ind w:leftChars="0" w:left="360"/>
+      </w:pPr>
+    </w:p>
+    <w:p>
+      <w:pPr>
+        <w:pStyle w:val="ListParagraph"/>
+        <w:ind w:leftChars="0" w:left="360"/>
+      </w:pPr>
+    </w:p>
+    <w:p>
+      <w:pPr>
+        <w:pStyle w:val="ListParagraph"/>
+        <w:ind w:leftChars="0" w:left="360"/>
         <w:rPr>
           <w:rFonts w:hint="eastAsia"/>
         </w:rPr>
@@ -198,15 +211,7 @@
         <w:ind w:leftChars="0"/>
       </w:pPr>
       <w:r>
-        <w:t xml:space="preserve">Restart “NI </w:t>
-      </w:r>
-      <w:proofErr w:type="spellStart"/>
-      <w:r>
-        <w:t>InsightCM</w:t>
-      </w:r>
-      <w:proofErr w:type="spellEnd"/>
-      <w:r>
-        <w:t>” service.</w:t>
+        <w:t>Restart “NI InsightCM” service.</w:t>
       </w:r>
     </w:p>
     <w:p>
@@ -254,11 +259,6 @@
     </w:p>
     <w:p/>
     <w:p>
-      <w:pPr>
-        <w:rPr>
-          <w:rFonts w:hint="eastAsia"/>
-        </w:rPr>
-      </w:pPr>
       <w:r>
         <w:rPr>
           <w:noProof/>
@@ -300,11 +300,42 @@
         </w:drawing>
       </w:r>
     </w:p>
+    <w:p/>
     <w:p>
       <w:pPr>
         <w:rPr>
           <w:rFonts w:hint="eastAsia"/>
         </w:rPr>
+      </w:pPr>
+    </w:p>
+    <w:p>
+      <w:pPr>
+        <w:jc w:val="center"/>
+      </w:pPr>
+    </w:p>
+    <w:p>
+      <w:pPr>
+        <w:jc w:val="center"/>
+      </w:pPr>
+    </w:p>
+    <w:p>
+      <w:pPr>
+        <w:jc w:val="center"/>
+      </w:pPr>
+    </w:p>
+    <w:p>
+      <w:pPr>
+        <w:jc w:val="center"/>
+      </w:pPr>
+    </w:p>
+    <w:p>
+      <w:pPr>
+        <w:jc w:val="center"/>
+      </w:pPr>
+    </w:p>
+    <w:p>
+      <w:pPr>
+        <w:jc w:val="center"/>
       </w:pPr>
     </w:p>
     <w:p>
@@ -317,51 +348,20 @@
         <w:ind w:leftChars="0"/>
       </w:pPr>
       <w:r>
-        <w:t>Load “</w:t>
-      </w:r>
-      <w:proofErr w:type="spellStart"/>
-      <w:r>
-        <w:t>Innolux</w:t>
-      </w:r>
-      <w:proofErr w:type="spellEnd"/>
-      <w:r>
-        <w:t xml:space="preserve"> </w:t>
-      </w:r>
-      <w:proofErr w:type="spellStart"/>
-      <w:r>
-        <w:t>cRIO</w:t>
-      </w:r>
-      <w:proofErr w:type="spellEnd"/>
-      <w:r>
-        <w:t xml:space="preserve"> Data Logger</w:t>
-      </w:r>
-      <w:r>
-        <w:t>” system i</w:t>
-      </w:r>
-      <w:r>
         <w:rPr>
           <w:rFonts w:hint="eastAsia"/>
         </w:rPr>
-        <w:t>mage</w:t>
-      </w:r>
-      <w:r>
-        <w:t xml:space="preserve"> (.</w:t>
-      </w:r>
-      <w:proofErr w:type="spellStart"/>
-      <w:r>
-        <w:t>lvappimg</w:t>
-      </w:r>
-      <w:proofErr w:type="spellEnd"/>
-      <w:r>
-        <w:t xml:space="preserve">) into </w:t>
-      </w:r>
-      <w:proofErr w:type="spellStart"/>
-      <w:r>
-        <w:t>InsightCM</w:t>
-      </w:r>
-      <w:proofErr w:type="spellEnd"/>
-      <w:r>
-        <w:t xml:space="preserve"> Server.</w:t>
+        <w:lastRenderedPageBreak/>
+        <w:t>Prepare connection to cRIO as usual.</w:t>
+      </w:r>
+      <w:r>
+        <w:t xml:space="preserve">  Because the cRIO has no InsightCM image in it yet, we have to </w:t>
+      </w:r>
+      <w:r>
+        <w:t>put the image in before the InsightCM server can connect to it.  Use the Devices page to add a new device, point to the IP</w:t>
+      </w:r>
+      <w:r>
+        <w:t xml:space="preserve"> address of the cRIO.  At this point just press OK and no.  Then use the software tab to update the application.  The InsightCM image will begin to load into the cRIO.</w:t>
       </w:r>
     </w:p>
     <w:p/>
@@ -370,12 +370,11 @@
         <w:rPr>
           <w:noProof/>
         </w:rPr>
-        <w:lastRenderedPageBreak/>
         <w:drawing>
-          <wp:inline distT="0" distB="0" distL="0" distR="0" wp14:anchorId="4994A332" wp14:editId="430A1869">
-            <wp:extent cx="5029200" cy="1775297"/>
-            <wp:effectExtent l="0" t="0" r="0" b="0"/>
-            <wp:docPr id="1" name="Picture 1"/>
+          <wp:inline distT="0" distB="0" distL="0" distR="0" wp14:anchorId="261C14AD" wp14:editId="5571C608">
+            <wp:extent cx="4296746" cy="1499671"/>
+            <wp:effectExtent l="0" t="0" r="0" b="5715"/>
+            <wp:docPr id="8" name="Picture 8"/>
             <wp:cNvGraphicFramePr>
               <a:graphicFrameLocks xmlns:a="http://schemas.openxmlformats.org/drawingml/2006/main" noChangeAspect="1"/>
             </wp:cNvGraphicFramePr>
@@ -395,7 +394,7 @@
                   <pic:spPr>
                     <a:xfrm>
                       <a:off x="0" y="0"/>
-                      <a:ext cx="5038353" cy="1778528"/>
+                      <a:ext cx="4334708" cy="1512921"/>
                     </a:xfrm>
                     <a:prstGeom prst="rect">
                       <a:avLst/>
@@ -410,41 +409,15 @@
     </w:p>
     <w:p/>
     <w:p>
-      <w:pPr>
-        <w:rPr>
-          <w:rFonts w:hint="eastAsia"/>
-        </w:rPr>
-      </w:pPr>
-    </w:p>
-    <w:p>
-      <w:pPr>
-        <w:pStyle w:val="ListParagraph"/>
-        <w:numPr>
-          <w:ilvl w:val="0"/>
-          <w:numId w:val="1"/>
-        </w:numPr>
-        <w:ind w:leftChars="0"/>
-      </w:pPr>
-      <w:r>
-        <w:t>Define new spectral bands in server, if needed.</w:t>
-      </w:r>
-    </w:p>
-    <w:p>
-      <w:pPr>
-        <w:jc w:val="center"/>
-        <w:rPr>
-          <w:rFonts w:hint="eastAsia"/>
-        </w:rPr>
-      </w:pPr>
       <w:r>
         <w:rPr>
           <w:noProof/>
         </w:rPr>
         <w:drawing>
-          <wp:inline distT="0" distB="0" distL="0" distR="0" wp14:anchorId="769E3928" wp14:editId="151AB3B2">
-            <wp:extent cx="4169613" cy="2886501"/>
-            <wp:effectExtent l="0" t="0" r="2540" b="9525"/>
-            <wp:docPr id="9" name="Picture 9"/>
+          <wp:inline distT="0" distB="0" distL="0" distR="0" wp14:anchorId="5D25CD38" wp14:editId="55FA3F76">
+            <wp:extent cx="3856424" cy="723834"/>
+            <wp:effectExtent l="0" t="0" r="0" b="635"/>
+            <wp:docPr id="10" name="Picture 10"/>
             <wp:cNvGraphicFramePr>
               <a:graphicFrameLocks xmlns:a="http://schemas.openxmlformats.org/drawingml/2006/main" noChangeAspect="1"/>
             </wp:cNvGraphicFramePr>
@@ -464,6 +437,212 @@
                   <pic:spPr>
                     <a:xfrm>
                       <a:off x="0" y="0"/>
+                      <a:ext cx="3938584" cy="739255"/>
+                    </a:xfrm>
+                    <a:prstGeom prst="rect">
+                      <a:avLst/>
+                    </a:prstGeom>
+                  </pic:spPr>
+                </pic:pic>
+              </a:graphicData>
+            </a:graphic>
+          </wp:inline>
+        </w:drawing>
+      </w:r>
+    </w:p>
+    <w:p/>
+    <w:p>
+      <w:pPr>
+        <w:rPr>
+          <w:rFonts w:hint="eastAsia"/>
+        </w:rPr>
+      </w:pPr>
+      <w:r>
+        <w:rPr>
+          <w:noProof/>
+        </w:rPr>
+        <w:drawing>
+          <wp:inline distT="0" distB="0" distL="0" distR="0" wp14:anchorId="412FA6FC" wp14:editId="2245F08E">
+            <wp:extent cx="5274310" cy="1875790"/>
+            <wp:effectExtent l="0" t="0" r="2540" b="0"/>
+            <wp:docPr id="11" name="Picture 11"/>
+            <wp:cNvGraphicFramePr>
+              <a:graphicFrameLocks xmlns:a="http://schemas.openxmlformats.org/drawingml/2006/main" noChangeAspect="1"/>
+            </wp:cNvGraphicFramePr>
+            <a:graphic xmlns:a="http://schemas.openxmlformats.org/drawingml/2006/main">
+              <a:graphicData uri="http://schemas.openxmlformats.org/drawingml/2006/picture">
+                <pic:pic xmlns:pic="http://schemas.openxmlformats.org/drawingml/2006/picture">
+                  <pic:nvPicPr>
+                    <pic:cNvPr id="1" name=""/>
+                    <pic:cNvPicPr/>
+                  </pic:nvPicPr>
+                  <pic:blipFill>
+                    <a:blip r:embed="rId11"/>
+                    <a:stretch>
+                      <a:fillRect/>
+                    </a:stretch>
+                  </pic:blipFill>
+                  <pic:spPr>
+                    <a:xfrm>
+                      <a:off x="0" y="0"/>
+                      <a:ext cx="5274310" cy="1875790"/>
+                    </a:xfrm>
+                    <a:prstGeom prst="rect">
+                      <a:avLst/>
+                    </a:prstGeom>
+                  </pic:spPr>
+                </pic:pic>
+              </a:graphicData>
+            </a:graphic>
+          </wp:inline>
+        </w:drawing>
+      </w:r>
+    </w:p>
+    <w:p/>
+    <w:p>
+      <w:pPr>
+        <w:rPr>
+          <w:rFonts w:hint="eastAsia"/>
+        </w:rPr>
+      </w:pPr>
+      <w:r>
+        <w:rPr>
+          <w:noProof/>
+        </w:rPr>
+        <w:drawing>
+          <wp:inline distT="0" distB="0" distL="0" distR="0" wp14:anchorId="30AD8012" wp14:editId="43EE1E67">
+            <wp:extent cx="5274310" cy="2059305"/>
+            <wp:effectExtent l="0" t="0" r="2540" b="0"/>
+            <wp:docPr id="6" name="Picture 6"/>
+            <wp:cNvGraphicFramePr>
+              <a:graphicFrameLocks xmlns:a="http://schemas.openxmlformats.org/drawingml/2006/main" noChangeAspect="1"/>
+            </wp:cNvGraphicFramePr>
+            <a:graphic xmlns:a="http://schemas.openxmlformats.org/drawingml/2006/main">
+              <a:graphicData uri="http://schemas.openxmlformats.org/drawingml/2006/picture">
+                <pic:pic xmlns:pic="http://schemas.openxmlformats.org/drawingml/2006/picture">
+                  <pic:nvPicPr>
+                    <pic:cNvPr id="1" name=""/>
+                    <pic:cNvPicPr/>
+                  </pic:nvPicPr>
+                  <pic:blipFill>
+                    <a:blip r:embed="rId12"/>
+                    <a:stretch>
+                      <a:fillRect/>
+                    </a:stretch>
+                  </pic:blipFill>
+                  <pic:spPr>
+                    <a:xfrm>
+                      <a:off x="0" y="0"/>
+                      <a:ext cx="5274310" cy="2059305"/>
+                    </a:xfrm>
+                    <a:prstGeom prst="rect">
+                      <a:avLst/>
+                    </a:prstGeom>
+                  </pic:spPr>
+                </pic:pic>
+              </a:graphicData>
+            </a:graphic>
+          </wp:inline>
+        </w:drawing>
+      </w:r>
+    </w:p>
+    <w:p/>
+    <w:p>
+      <w:pPr>
+        <w:rPr>
+          <w:rFonts w:hint="eastAsia"/>
+        </w:rPr>
+      </w:pPr>
+    </w:p>
+    <w:p>
+      <w:pPr>
+        <w:pStyle w:val="ListParagraph"/>
+        <w:numPr>
+          <w:ilvl w:val="1"/>
+          <w:numId w:val="1"/>
+        </w:numPr>
+        <w:ind w:leftChars="0"/>
+      </w:pPr>
+      <w:r>
+        <w:t>Add device – Innolux Datalogger</w:t>
+      </w:r>
+    </w:p>
+    <w:p>
+      <w:pPr>
+        <w:pStyle w:val="ListParagraph"/>
+        <w:numPr>
+          <w:ilvl w:val="1"/>
+          <w:numId w:val="1"/>
+        </w:numPr>
+        <w:ind w:leftChars="0"/>
+      </w:pPr>
+      <w:r>
+        <w:t>Define features</w:t>
+      </w:r>
+    </w:p>
+    <w:p>
+      <w:pPr>
+        <w:pStyle w:val="ListParagraph"/>
+        <w:numPr>
+          <w:ilvl w:val="1"/>
+          <w:numId w:val="1"/>
+        </w:numPr>
+        <w:ind w:leftChars="0"/>
+      </w:pPr>
+      <w:r>
+        <w:t>Assign channel layout</w:t>
+      </w:r>
+    </w:p>
+    <w:p/>
+    <w:p/>
+    <w:p>
+      <w:pPr>
+        <w:pStyle w:val="ListParagraph"/>
+        <w:numPr>
+          <w:ilvl w:val="0"/>
+          <w:numId w:val="1"/>
+        </w:numPr>
+        <w:ind w:leftChars="0"/>
+      </w:pPr>
+      <w:r>
+        <w:t xml:space="preserve">(Optional) </w:t>
+      </w:r>
+      <w:r>
+        <w:t>Define new spectral bands in server, if needed.</w:t>
+      </w:r>
+    </w:p>
+    <w:p>
+      <w:pPr>
+        <w:jc w:val="center"/>
+      </w:pPr>
+      <w:r>
+        <w:rPr>
+          <w:noProof/>
+        </w:rPr>
+        <w:drawing>
+          <wp:inline distT="0" distB="0" distL="0" distR="0" wp14:anchorId="09909088" wp14:editId="0A056483">
+            <wp:extent cx="4169613" cy="2886501"/>
+            <wp:effectExtent l="0" t="0" r="2540" b="9525"/>
+            <wp:docPr id="9" name="Picture 9"/>
+            <wp:cNvGraphicFramePr>
+              <a:graphicFrameLocks xmlns:a="http://schemas.openxmlformats.org/drawingml/2006/main" noChangeAspect="1"/>
+            </wp:cNvGraphicFramePr>
+            <a:graphic xmlns:a="http://schemas.openxmlformats.org/drawingml/2006/main">
+              <a:graphicData uri="http://schemas.openxmlformats.org/drawingml/2006/picture">
+                <pic:pic xmlns:pic="http://schemas.openxmlformats.org/drawingml/2006/picture">
+                  <pic:nvPicPr>
+                    <pic:cNvPr id="1" name=""/>
+                    <pic:cNvPicPr/>
+                  </pic:nvPicPr>
+                  <pic:blipFill>
+                    <a:blip r:embed="rId13"/>
+                    <a:stretch>
+                      <a:fillRect/>
+                    </a:stretch>
+                  </pic:blipFill>
+                  <pic:spPr>
+                    <a:xfrm>
+                      <a:off x="0" y="0"/>
                       <a:ext cx="4172050" cy="2888188"/>
                     </a:xfrm>
                     <a:prstGeom prst="rect">
@@ -477,93 +656,15 @@
         </w:drawing>
       </w:r>
     </w:p>
-    <w:p>
-      <w:pPr>
-        <w:pStyle w:val="ListParagraph"/>
-        <w:numPr>
-          <w:ilvl w:val="0"/>
-          <w:numId w:val="1"/>
-        </w:numPr>
-        <w:ind w:leftChars="0"/>
-        <w:rPr>
-          <w:rFonts w:hint="eastAsia"/>
-        </w:rPr>
-      </w:pPr>
-      <w:r>
-        <w:rPr>
-          <w:rFonts w:hint="eastAsia"/>
-        </w:rPr>
-        <w:t xml:space="preserve">Prepare connection to </w:t>
-      </w:r>
-      <w:proofErr w:type="spellStart"/>
-      <w:r>
-        <w:rPr>
-          <w:rFonts w:hint="eastAsia"/>
-        </w:rPr>
-        <w:t>cRIO</w:t>
-      </w:r>
-      <w:proofErr w:type="spellEnd"/>
-      <w:r>
-        <w:rPr>
-          <w:rFonts w:hint="eastAsia"/>
-        </w:rPr>
-        <w:t xml:space="preserve"> as usual.</w:t>
-      </w:r>
-    </w:p>
-    <w:p>
-      <w:pPr>
-        <w:pStyle w:val="ListParagraph"/>
-        <w:numPr>
-          <w:ilvl w:val="1"/>
-          <w:numId w:val="1"/>
-        </w:numPr>
-        <w:ind w:leftChars="0"/>
-      </w:pPr>
-      <w:r>
-        <w:t xml:space="preserve">Add device – </w:t>
-      </w:r>
-      <w:proofErr w:type="spellStart"/>
-      <w:r>
-        <w:t>Innolux</w:t>
-      </w:r>
-      <w:proofErr w:type="spellEnd"/>
-      <w:r>
-        <w:t xml:space="preserve"> </w:t>
-      </w:r>
-      <w:proofErr w:type="spellStart"/>
-      <w:r>
-        <w:t>Datalogger</w:t>
-      </w:r>
-      <w:proofErr w:type="spellEnd"/>
-    </w:p>
-    <w:p>
-      <w:pPr>
-        <w:pStyle w:val="ListParagraph"/>
-        <w:numPr>
-          <w:ilvl w:val="1"/>
-          <w:numId w:val="1"/>
-        </w:numPr>
-        <w:ind w:leftChars="0"/>
-      </w:pPr>
-      <w:r>
-        <w:t>Define features</w:t>
-      </w:r>
-    </w:p>
-    <w:p>
-      <w:pPr>
-        <w:pStyle w:val="ListParagraph"/>
-        <w:numPr>
-          <w:ilvl w:val="1"/>
-          <w:numId w:val="1"/>
-        </w:numPr>
-        <w:ind w:leftChars="0"/>
-      </w:pPr>
-      <w:r>
-        <w:t>Assign channel layout</w:t>
-      </w:r>
-    </w:p>
     <w:p/>
     <w:p/>
+    <w:p>
+      <w:pPr>
+        <w:rPr>
+          <w:rFonts w:hint="eastAsia"/>
+        </w:rPr>
+      </w:pPr>
+    </w:p>
     <w:p>
       <w:r>
         <w:rPr>
@@ -586,29 +687,10 @@
         <w:rPr>
           <w:rFonts w:hint="eastAsia"/>
         </w:rPr>
-        <w:t xml:space="preserve">Package </w:t>
-      </w:r>
-      <w:proofErr w:type="spellStart"/>
-      <w:r>
-        <w:rPr>
-          <w:rFonts w:hint="eastAsia"/>
-        </w:rPr>
-        <w:t>cRIO</w:t>
-      </w:r>
-      <w:proofErr w:type="spellEnd"/>
-      <w:r>
-        <w:rPr>
-          <w:rFonts w:hint="eastAsia"/>
-        </w:rPr>
-        <w:t xml:space="preserve"> code into </w:t>
-      </w:r>
-      <w:proofErr w:type="spellStart"/>
-      <w:r>
-        <w:t>rtexe</w:t>
-      </w:r>
-      <w:proofErr w:type="spellEnd"/>
-      <w:r>
-        <w:t>.  Make sure the file “</w:t>
+        <w:t xml:space="preserve">Package cRIO code into </w:t>
+      </w:r>
+      <w:r>
+        <w:t>rtexe.  Make sure the file “</w:t>
       </w:r>
       <w:r>
         <w:t>BOP_6_9068_M9205</w:t>
@@ -617,47 +699,13 @@
         <w:t xml:space="preserve">.lvbitx” is in </w:t>
       </w:r>
       <w:r>
-        <w:t>/home/</w:t>
-      </w:r>
-      <w:proofErr w:type="spellStart"/>
-      <w:r>
-        <w:t>lvuser</w:t>
-      </w:r>
-      <w:proofErr w:type="spellEnd"/>
-      <w:r>
-        <w:t>/</w:t>
-      </w:r>
-      <w:proofErr w:type="spellStart"/>
-      <w:r>
-        <w:t>natinst</w:t>
-      </w:r>
-      <w:proofErr w:type="spellEnd"/>
-      <w:r>
-        <w:t>/LabVIEW Data/</w:t>
-      </w:r>
-      <w:proofErr w:type="spellStart"/>
-      <w:r>
-        <w:t>InsightCM</w:t>
-      </w:r>
-      <w:proofErr w:type="spellEnd"/>
-      <w:r>
-        <w:t>/</w:t>
-      </w:r>
-      <w:proofErr w:type="spellStart"/>
-      <w:r>
-        <w:t>FPGABitfiles</w:t>
-      </w:r>
-      <w:proofErr w:type="spellEnd"/>
-      <w:r>
-        <w:t xml:space="preserve">.  Use RAD to make into </w:t>
-      </w:r>
-      <w:proofErr w:type="spellStart"/>
-      <w:r>
-        <w:t>lvappimg</w:t>
-      </w:r>
-      <w:proofErr w:type="spellEnd"/>
-      <w:r>
-        <w:t>.</w:t>
+        <w:t>/home/lvuser/natinst/LabVIEW Data/InsightCM/FPGABitfiles</w:t>
+      </w:r>
+      <w:r>
+        <w:t>.  Use RAD to make into lvappimg.</w:t>
+      </w:r>
+      <w:r>
+        <w:t xml:space="preserve">  DONE</w:t>
       </w:r>
     </w:p>
     <w:p>
@@ -670,15 +718,7 @@
         <w:ind w:leftChars="0"/>
       </w:pPr>
       <w:r>
-        <w:t xml:space="preserve">Modify device </w:t>
-      </w:r>
-      <w:proofErr w:type="spellStart"/>
-      <w:r>
-        <w:t>def</w:t>
-      </w:r>
-      <w:proofErr w:type="spellEnd"/>
-      <w:r>
-        <w:t xml:space="preserve"> to include static modules.</w:t>
+        <w:t>Modify device def to include static modules.</w:t>
       </w:r>
       <w:r>
         <w:t xml:space="preserve"> </w:t>
@@ -689,8 +729,6 @@
         </w:rPr>
         <w:t>DONE</w:t>
       </w:r>
-      <w:bookmarkStart w:id="0" w:name="_GoBack"/>
-      <w:bookmarkEnd w:id="0"/>
     </w:p>
     <w:p>
       <w:pPr>
@@ -702,15 +740,7 @@
         <w:ind w:leftChars="0"/>
       </w:pPr>
       <w:r>
-        <w:t xml:space="preserve">Modify device </w:t>
-      </w:r>
-      <w:proofErr w:type="spellStart"/>
-      <w:r>
-        <w:t>def</w:t>
-      </w:r>
-      <w:proofErr w:type="spellEnd"/>
-      <w:r>
-        <w:t xml:space="preserve"> for more sample rate options (500-1500 Hz)</w:t>
+        <w:t>Modify device def for more sample rate options (500-1500 Hz)</w:t>
       </w:r>
       <w:r>
         <w:t xml:space="preserve">  </w:t>
@@ -732,19 +762,13 @@
         <w:ind w:leftChars="0"/>
       </w:pPr>
       <w:r>
-        <w:t xml:space="preserve">Modify </w:t>
-      </w:r>
-      <w:r>
-        <w:t xml:space="preserve">device </w:t>
-      </w:r>
-      <w:proofErr w:type="spellStart"/>
-      <w:r>
-        <w:t>def</w:t>
-      </w:r>
-      <w:proofErr w:type="spellEnd"/>
-      <w:r>
-        <w:t xml:space="preserve"> to reflect new Application GUID (after step 1)</w:t>
-      </w:r>
+        <w:t>Modify device def to reflect new Application GUID (after step 1)</w:t>
+      </w:r>
+      <w:r>
+        <w:t xml:space="preserve">  DONE</w:t>
+      </w:r>
+      <w:bookmarkStart w:id="0" w:name="_GoBack"/>
+      <w:bookmarkEnd w:id="0"/>
     </w:p>
     <w:p>
       <w:pPr>
@@ -754,30 +778,63 @@
           <w:numId w:val="2"/>
         </w:numPr>
         <w:ind w:leftChars="0"/>
+      </w:pPr>
+      <w:r>
         <w:rPr>
           <w:rFonts w:hint="eastAsia"/>
         </w:rPr>
-      </w:pPr>
-      <w:r>
+        <w:t>Test for 6 9205s, CPU usage.</w:t>
+      </w:r>
+    </w:p>
+    <w:p/>
+    <w:p/>
+    <w:p>
+      <w:pPr>
         <w:rPr>
           <w:rFonts w:hint="eastAsia"/>
         </w:rPr>
+      </w:pPr>
+      <w:r>
+        <w:rPr>
+          <w:noProof/>
+        </w:rPr>
         <w:lastRenderedPageBreak/>
-        <w:t>Test for 6 9205s, CPU usage.</w:t>
-      </w:r>
-    </w:p>
-    <w:p>
-      <w:pPr>
-        <w:pStyle w:val="ListParagraph"/>
-        <w:numPr>
-          <w:ilvl w:val="0"/>
-          <w:numId w:val="2"/>
-        </w:numPr>
-        <w:ind w:leftChars="0"/>
-        <w:rPr>
-          <w:rFonts w:hint="eastAsia"/>
-        </w:rPr>
-      </w:pPr>
+        <w:drawing>
+          <wp:inline distT="0" distB="0" distL="0" distR="0" wp14:anchorId="5006DF99" wp14:editId="32BCD224">
+            <wp:extent cx="3159457" cy="2840502"/>
+            <wp:effectExtent l="0" t="0" r="3175" b="0"/>
+            <wp:docPr id="3" name="Picture 3"/>
+            <wp:cNvGraphicFramePr>
+              <a:graphicFrameLocks xmlns:a="http://schemas.openxmlformats.org/drawingml/2006/main" noChangeAspect="1"/>
+            </wp:cNvGraphicFramePr>
+            <a:graphic xmlns:a="http://schemas.openxmlformats.org/drawingml/2006/main">
+              <a:graphicData uri="http://schemas.openxmlformats.org/drawingml/2006/picture">
+                <pic:pic xmlns:pic="http://schemas.openxmlformats.org/drawingml/2006/picture">
+                  <pic:nvPicPr>
+                    <pic:cNvPr id="1" name=""/>
+                    <pic:cNvPicPr/>
+                  </pic:nvPicPr>
+                  <pic:blipFill>
+                    <a:blip r:embed="rId14"/>
+                    <a:stretch>
+                      <a:fillRect/>
+                    </a:stretch>
+                  </pic:blipFill>
+                  <pic:spPr>
+                    <a:xfrm>
+                      <a:off x="0" y="0"/>
+                      <a:ext cx="3162729" cy="2843444"/>
+                    </a:xfrm>
+                    <a:prstGeom prst="rect">
+                      <a:avLst/>
+                    </a:prstGeom>
+                  </pic:spPr>
+                </pic:pic>
+              </a:graphicData>
+            </a:graphic>
+          </wp:inline>
+        </w:drawing>
+      </w:r>
     </w:p>
     <w:sectPr>
       <w:pgSz w:w="11906" w:h="16838"/>

</xml_diff>

<commit_message>
Modified InsightCM Setup Instructions.docx.
</commit_message>
<xml_diff>
--- a/Innolux InsightCM Setup Instructions.docx
+++ b/Innolux InsightCM Setup Instructions.docx
@@ -1,6 +1,6 @@
 
 <file path=word/document.xml><?xml version="1.0" encoding="utf-8"?>
-<w:document xmlns:wpc="http://schemas.microsoft.com/office/word/2010/wordprocessingCanvas" xmlns:mc="http://schemas.openxmlformats.org/markup-compatibility/2006" xmlns:o="urn:schemas-microsoft-com:office:office" xmlns:r="http://schemas.openxmlformats.org/officeDocument/2006/relationships" xmlns:m="http://schemas.openxmlformats.org/officeDocument/2006/math" xmlns:v="urn:schemas-microsoft-com:vml" xmlns:wp14="http://schemas.microsoft.com/office/word/2010/wordprocessingDrawing" xmlns:wp="http://schemas.openxmlformats.org/drawingml/2006/wordprocessingDrawing" xmlns:w10="urn:schemas-microsoft-com:office:word" xmlns:w="http://schemas.openxmlformats.org/wordprocessingml/2006/main" xmlns:w14="http://schemas.microsoft.com/office/word/2010/wordml" xmlns:w15="http://schemas.microsoft.com/office/word/2012/wordml" xmlns:wpg="http://schemas.microsoft.com/office/word/2010/wordprocessingGroup" xmlns:wpi="http://schemas.microsoft.com/office/word/2010/wordprocessingInk" xmlns:wne="http://schemas.microsoft.com/office/word/2006/wordml" xmlns:wps="http://schemas.microsoft.com/office/word/2010/wordprocessingShape" mc:Ignorable="w14 w15 wp14">
+<w:document xmlns:wpc="http://schemas.microsoft.com/office/word/2010/wordprocessingCanvas" xmlns:cx="http://schemas.microsoft.com/office/drawing/2014/chartex" xmlns:cx1="http://schemas.microsoft.com/office/drawing/2015/9/8/chartex" xmlns:cx2="http://schemas.microsoft.com/office/drawing/2015/10/21/chartex" xmlns:mc="http://schemas.openxmlformats.org/markup-compatibility/2006" xmlns:o="urn:schemas-microsoft-com:office:office" xmlns:r="http://schemas.openxmlformats.org/officeDocument/2006/relationships" xmlns:m="http://schemas.openxmlformats.org/officeDocument/2006/math" xmlns:v="urn:schemas-microsoft-com:vml" xmlns:wp14="http://schemas.microsoft.com/office/word/2010/wordprocessingDrawing" xmlns:wp="http://schemas.openxmlformats.org/drawingml/2006/wordprocessingDrawing" xmlns:w10="urn:schemas-microsoft-com:office:word" xmlns:w="http://schemas.openxmlformats.org/wordprocessingml/2006/main" xmlns:w14="http://schemas.microsoft.com/office/word/2010/wordml" xmlns:w15="http://schemas.microsoft.com/office/word/2012/wordml" xmlns:w16se="http://schemas.microsoft.com/office/word/2015/wordml/symex" xmlns:wpg="http://schemas.microsoft.com/office/word/2010/wordprocessingGroup" xmlns:wpi="http://schemas.microsoft.com/office/word/2010/wordprocessingInk" xmlns:wne="http://schemas.microsoft.com/office/word/2006/wordml" xmlns:wps="http://schemas.microsoft.com/office/word/2010/wordprocessingShape" mc:Ignorable="w14 w15 w16se wp14">
   <w:body>
     <w:p>
       <w:r>
@@ -21,7 +21,23 @@
         <w:ind w:leftChars="0"/>
       </w:pPr>
       <w:r>
-        <w:t>Load “Innolux cRIO Data Logger” system i</w:t>
+        <w:t>Load “</w:t>
+      </w:r>
+      <w:proofErr w:type="spellStart"/>
+      <w:r>
+        <w:t>Innolux</w:t>
+      </w:r>
+      <w:proofErr w:type="spellEnd"/>
+      <w:r>
+        <w:t xml:space="preserve"> </w:t>
+      </w:r>
+      <w:proofErr w:type="spellStart"/>
+      <w:r>
+        <w:t>cRIO</w:t>
+      </w:r>
+      <w:proofErr w:type="spellEnd"/>
+      <w:r>
+        <w:t xml:space="preserve"> Data Logger” system i</w:t>
       </w:r>
       <w:r>
         <w:rPr>
@@ -30,7 +46,28 @@
         <w:t>mage</w:t>
       </w:r>
       <w:r>
-        <w:t xml:space="preserve"> (.lvappimg) into InsightCM Server.</w:t>
+        <w:t xml:space="preserve"> </w:t>
+      </w:r>
+      <w:proofErr w:type="gramStart"/>
+      <w:r>
+        <w:t>(.</w:t>
+      </w:r>
+      <w:proofErr w:type="spellStart"/>
+      <w:r>
+        <w:t>lvappimg</w:t>
+      </w:r>
+      <w:proofErr w:type="spellEnd"/>
+      <w:proofErr w:type="gramEnd"/>
+      <w:r>
+        <w:t xml:space="preserve">) into </w:t>
+      </w:r>
+      <w:proofErr w:type="spellStart"/>
+      <w:r>
+        <w:t>InsightCM</w:t>
+      </w:r>
+      <w:proofErr w:type="spellEnd"/>
+      <w:r>
+        <w:t xml:space="preserve"> Server.</w:t>
       </w:r>
     </w:p>
     <w:p>
@@ -84,14 +121,13 @@
         <w:pStyle w:val="ListParagraph"/>
         <w:ind w:leftChars="0" w:left="360"/>
       </w:pPr>
+      <w:bookmarkStart w:id="0" w:name="_GoBack"/>
+      <w:bookmarkEnd w:id="0"/>
     </w:p>
     <w:p>
       <w:pPr>
         <w:pStyle w:val="ListParagraph"/>
         <w:ind w:leftChars="0" w:left="360"/>
-        <w:rPr>
-          <w:rFonts w:hint="eastAsia"/>
-        </w:rPr>
       </w:pPr>
     </w:p>
     <w:p>
@@ -110,10 +146,71 @@
         <w:t>Run</w:t>
       </w:r>
       <w:r>
-        <w:t xml:space="preserve"> InsightCM console batch file.</w:t>
-      </w:r>
-      <w:r>
-        <w:t xml:space="preserve">  This put a new device definition into the InsightCM server called “Innolux cRIO Data Logger”.</w:t>
+        <w:t xml:space="preserve"> </w:t>
+      </w:r>
+      <w:proofErr w:type="spellStart"/>
+      <w:r>
+        <w:t>InsightCM</w:t>
+      </w:r>
+      <w:proofErr w:type="spellEnd"/>
+      <w:r>
+        <w:t xml:space="preserve"> console batch file</w:t>
+      </w:r>
+      <w:r>
+        <w:t xml:space="preserve"> (“\From Jack\</w:t>
+      </w:r>
+      <w:r>
+        <w:t>InstallInnoluxDeviceDef-Dev</w:t>
+      </w:r>
+      <w:r>
+        <w:t>.</w:t>
+      </w:r>
+      <w:r>
+        <w:rPr>
+          <w:rFonts w:eastAsia="SimSun" w:hint="eastAsia"/>
+          <w:lang w:eastAsia="zh-CN"/>
+        </w:rPr>
+        <w:t>bat</w:t>
+      </w:r>
+      <w:r>
+        <w:rPr>
+          <w:rFonts w:eastAsia="SimSun"/>
+          <w:lang w:eastAsia="zh-CN"/>
+        </w:rPr>
+        <w:t>”</w:t>
+      </w:r>
+      <w:r>
+        <w:t>.</w:t>
+      </w:r>
+      <w:r>
+        <w:t>)</w:t>
+      </w:r>
+      <w:r>
+        <w:t xml:space="preserve">  This put a new device definition into the </w:t>
+      </w:r>
+      <w:proofErr w:type="spellStart"/>
+      <w:r>
+        <w:t>InsightCM</w:t>
+      </w:r>
+      <w:proofErr w:type="spellEnd"/>
+      <w:r>
+        <w:t xml:space="preserve"> server called “</w:t>
+      </w:r>
+      <w:proofErr w:type="spellStart"/>
+      <w:r>
+        <w:t>Innolux</w:t>
+      </w:r>
+      <w:proofErr w:type="spellEnd"/>
+      <w:r>
+        <w:t xml:space="preserve"> </w:t>
+      </w:r>
+      <w:proofErr w:type="spellStart"/>
+      <w:r>
+        <w:t>cRIO</w:t>
+      </w:r>
+      <w:proofErr w:type="spellEnd"/>
+      <w:r>
+        <w:t xml:space="preserve"> Data Logger”.</w:t>
       </w:r>
     </w:p>
     <w:p>
@@ -196,9 +293,39 @@
       <w:pPr>
         <w:pStyle w:val="ListParagraph"/>
         <w:ind w:leftChars="0" w:left="360"/>
+      </w:pPr>
+    </w:p>
+    <w:p>
+      <w:pPr>
+        <w:pStyle w:val="ListParagraph"/>
+        <w:ind w:leftChars="0" w:left="360"/>
+      </w:pPr>
+    </w:p>
+    <w:p>
+      <w:pPr>
+        <w:pStyle w:val="ListParagraph"/>
+        <w:ind w:leftChars="0" w:left="360"/>
+      </w:pPr>
+    </w:p>
+    <w:p>
+      <w:pPr>
+        <w:pStyle w:val="ListParagraph"/>
+        <w:ind w:leftChars="0" w:left="360"/>
         <w:rPr>
           <w:rFonts w:hint="eastAsia"/>
         </w:rPr>
+      </w:pPr>
+    </w:p>
+    <w:p>
+      <w:pPr>
+        <w:pStyle w:val="ListParagraph"/>
+        <w:ind w:leftChars="0" w:left="360"/>
+      </w:pPr>
+    </w:p>
+    <w:p>
+      <w:pPr>
+        <w:pStyle w:val="ListParagraph"/>
+        <w:ind w:leftChars="0" w:left="360"/>
       </w:pPr>
     </w:p>
     <w:p>
@@ -211,7 +338,16 @@
         <w:ind w:leftChars="0"/>
       </w:pPr>
       <w:r>
-        <w:t>Restart “NI InsightCM” service.</w:t>
+        <w:lastRenderedPageBreak/>
+        <w:t xml:space="preserve">Restart “NI </w:t>
+      </w:r>
+      <w:proofErr w:type="spellStart"/>
+      <w:r>
+        <w:t>InsightCM</w:t>
+      </w:r>
+      <w:proofErr w:type="spellEnd"/>
+      <w:r>
+        <w:t>” service.</w:t>
       </w:r>
     </w:p>
     <w:p>
@@ -219,7 +355,6 @@
         <w:rPr>
           <w:noProof/>
         </w:rPr>
-        <w:lastRenderedPageBreak/>
         <w:drawing>
           <wp:inline distT="0" distB="0" distL="0" distR="0" wp14:anchorId="7148529B" wp14:editId="53A7CCFD">
             <wp:extent cx="5274310" cy="3308985"/>
@@ -301,13 +436,7 @@
       </w:r>
     </w:p>
     <w:p/>
-    <w:p>
-      <w:pPr>
-        <w:rPr>
-          <w:rFonts w:hint="eastAsia"/>
-        </w:rPr>
-      </w:pPr>
-    </w:p>
+    <w:p/>
     <w:p>
       <w:pPr>
         <w:jc w:val="center"/>
@@ -351,30 +480,119 @@
         <w:rPr>
           <w:rFonts w:hint="eastAsia"/>
         </w:rPr>
-        <w:lastRenderedPageBreak/>
-        <w:t>Prepare connection to cRIO as usual.</w:t>
-      </w:r>
-      <w:r>
-        <w:t xml:space="preserve">  Because the cRIO has no InsightCM image in it yet, we have to </w:t>
-      </w:r>
-      <w:r>
-        <w:t>put the image in before the InsightCM server can connect to it.  Use the Devices page to add a new device, point to the IP</w:t>
-      </w:r>
-      <w:r>
-        <w:t xml:space="preserve"> address of the cRIO.  At this point just press OK and no.  Then use the software tab to update the application.  The InsightCM image will begin to load into the cRIO.</w:t>
-      </w:r>
-    </w:p>
-    <w:p/>
-    <w:p>
+        <w:t xml:space="preserve">Prepare connection to </w:t>
+      </w:r>
+      <w:proofErr w:type="spellStart"/>
+      <w:r>
+        <w:rPr>
+          <w:rFonts w:hint="eastAsia"/>
+        </w:rPr>
+        <w:t>cRIO</w:t>
+      </w:r>
+      <w:proofErr w:type="spellEnd"/>
+      <w:r>
+        <w:rPr>
+          <w:rFonts w:hint="eastAsia"/>
+        </w:rPr>
+        <w:t xml:space="preserve"> as usual</w:t>
+      </w:r>
+      <w:r>
+        <w:t>, using the new “</w:t>
+      </w:r>
+      <w:proofErr w:type="spellStart"/>
+      <w:r>
+        <w:t>Innolux</w:t>
+      </w:r>
+      <w:proofErr w:type="spellEnd"/>
+      <w:r>
+        <w:t xml:space="preserve"> Data Logger” device type</w:t>
+      </w:r>
+      <w:r>
+        <w:rPr>
+          <w:rFonts w:hint="eastAsia"/>
+        </w:rPr>
+        <w:t>.</w:t>
+      </w:r>
+      <w:r>
+        <w:t xml:space="preserve">  Because the </w:t>
+      </w:r>
+      <w:proofErr w:type="spellStart"/>
+      <w:r>
+        <w:t>cRIO</w:t>
+      </w:r>
+      <w:proofErr w:type="spellEnd"/>
+      <w:r>
+        <w:t xml:space="preserve"> has no </w:t>
+      </w:r>
+      <w:proofErr w:type="spellStart"/>
+      <w:r>
+        <w:t>InsightCM</w:t>
+      </w:r>
+      <w:proofErr w:type="spellEnd"/>
+      <w:r>
+        <w:t xml:space="preserve"> image in it yet, we have to </w:t>
+      </w:r>
+      <w:r>
+        <w:t xml:space="preserve">put the image in before the </w:t>
+      </w:r>
+      <w:proofErr w:type="spellStart"/>
+      <w:r>
+        <w:t>InsightCM</w:t>
+      </w:r>
+      <w:proofErr w:type="spellEnd"/>
+      <w:r>
+        <w:t xml:space="preserve"> server can connect to it.  Use the Devices page to add a new device, point to the IP</w:t>
+      </w:r>
+      <w:r>
+        <w:t xml:space="preserve"> address of the </w:t>
+      </w:r>
+      <w:proofErr w:type="spellStart"/>
+      <w:r>
+        <w:t>cRIO</w:t>
+      </w:r>
+      <w:proofErr w:type="spellEnd"/>
+      <w:r>
+        <w:t xml:space="preserve">.  At this point just press OK and no.  Then use the software tab to update the application.  The </w:t>
+      </w:r>
+      <w:proofErr w:type="spellStart"/>
+      <w:r>
+        <w:t>InsightCM</w:t>
+      </w:r>
+      <w:proofErr w:type="spellEnd"/>
+      <w:r>
+        <w:t xml:space="preserve"> image will begin to load into the </w:t>
+      </w:r>
+      <w:proofErr w:type="spellStart"/>
+      <w:r>
+        <w:t>cRIO</w:t>
+      </w:r>
+      <w:proofErr w:type="spellEnd"/>
+      <w:r>
+        <w:t>.</w:t>
+      </w:r>
+    </w:p>
+    <w:p>
+      <w:pPr>
+        <w:pStyle w:val="ListParagraph"/>
+        <w:ind w:leftChars="0" w:left="360"/>
+      </w:pPr>
+    </w:p>
+    <w:p>
+      <w:pPr>
+        <w:jc w:val="center"/>
+        <w:rPr>
+          <w:rFonts w:hint="eastAsia"/>
+        </w:rPr>
+      </w:pPr>
       <w:r>
         <w:rPr>
           <w:noProof/>
         </w:rPr>
         <w:drawing>
-          <wp:inline distT="0" distB="0" distL="0" distR="0" wp14:anchorId="261C14AD" wp14:editId="5571C608">
-            <wp:extent cx="4296746" cy="1499671"/>
-            <wp:effectExtent l="0" t="0" r="0" b="5715"/>
-            <wp:docPr id="8" name="Picture 8"/>
+          <wp:inline distT="0" distB="0" distL="0" distR="0" wp14:anchorId="5F8D43B1" wp14:editId="496AD303">
+            <wp:extent cx="3159457" cy="2840502"/>
+            <wp:effectExtent l="0" t="0" r="3175" b="0"/>
+            <wp:docPr id="3" name="Picture 3"/>
             <wp:cNvGraphicFramePr>
               <a:graphicFrameLocks xmlns:a="http://schemas.openxmlformats.org/drawingml/2006/main" noChangeAspect="1"/>
             </wp:cNvGraphicFramePr>
@@ -394,7 +612,7 @@
                   <pic:spPr>
                     <a:xfrm>
                       <a:off x="0" y="0"/>
-                      <a:ext cx="4334708" cy="1512921"/>
+                      <a:ext cx="3162729" cy="2843444"/>
                     </a:xfrm>
                     <a:prstGeom prst="rect">
                       <a:avLst/>
@@ -414,10 +632,10 @@
           <w:noProof/>
         </w:rPr>
         <w:drawing>
-          <wp:inline distT="0" distB="0" distL="0" distR="0" wp14:anchorId="5D25CD38" wp14:editId="55FA3F76">
-            <wp:extent cx="3856424" cy="723834"/>
-            <wp:effectExtent l="0" t="0" r="0" b="635"/>
-            <wp:docPr id="10" name="Picture 10"/>
+          <wp:inline distT="0" distB="0" distL="0" distR="0" wp14:anchorId="261C14AD" wp14:editId="5571C608">
+            <wp:extent cx="4296746" cy="1499671"/>
+            <wp:effectExtent l="0" t="0" r="0" b="5715"/>
+            <wp:docPr id="8" name="Picture 8"/>
             <wp:cNvGraphicFramePr>
               <a:graphicFrameLocks xmlns:a="http://schemas.openxmlformats.org/drawingml/2006/main" noChangeAspect="1"/>
             </wp:cNvGraphicFramePr>
@@ -437,7 +655,7 @@
                   <pic:spPr>
                     <a:xfrm>
                       <a:off x="0" y="0"/>
-                      <a:ext cx="3938584" cy="739255"/>
+                      <a:ext cx="4334708" cy="1512921"/>
                     </a:xfrm>
                     <a:prstGeom prst="rect">
                       <a:avLst/>
@@ -452,20 +670,15 @@
     </w:p>
     <w:p/>
     <w:p>
-      <w:pPr>
-        <w:rPr>
-          <w:rFonts w:hint="eastAsia"/>
-        </w:rPr>
-      </w:pPr>
       <w:r>
         <w:rPr>
           <w:noProof/>
         </w:rPr>
         <w:drawing>
-          <wp:inline distT="0" distB="0" distL="0" distR="0" wp14:anchorId="412FA6FC" wp14:editId="2245F08E">
-            <wp:extent cx="5274310" cy="1875790"/>
-            <wp:effectExtent l="0" t="0" r="2540" b="0"/>
-            <wp:docPr id="11" name="Picture 11"/>
+          <wp:inline distT="0" distB="0" distL="0" distR="0" wp14:anchorId="5D25CD38" wp14:editId="55FA3F76">
+            <wp:extent cx="3856424" cy="723834"/>
+            <wp:effectExtent l="0" t="0" r="0" b="635"/>
+            <wp:docPr id="10" name="Picture 10"/>
             <wp:cNvGraphicFramePr>
               <a:graphicFrameLocks xmlns:a="http://schemas.openxmlformats.org/drawingml/2006/main" noChangeAspect="1"/>
             </wp:cNvGraphicFramePr>
@@ -485,7 +698,7 @@
                   <pic:spPr>
                     <a:xfrm>
                       <a:off x="0" y="0"/>
-                      <a:ext cx="5274310" cy="1875790"/>
+                      <a:ext cx="3938584" cy="739255"/>
                     </a:xfrm>
                     <a:prstGeom prst="rect">
                       <a:avLst/>
@@ -500,20 +713,16 @@
     </w:p>
     <w:p/>
     <w:p>
-      <w:pPr>
-        <w:rPr>
-          <w:rFonts w:hint="eastAsia"/>
-        </w:rPr>
-      </w:pPr>
       <w:r>
         <w:rPr>
           <w:noProof/>
         </w:rPr>
+        <w:lastRenderedPageBreak/>
         <w:drawing>
-          <wp:inline distT="0" distB="0" distL="0" distR="0" wp14:anchorId="30AD8012" wp14:editId="43EE1E67">
-            <wp:extent cx="5274310" cy="2059305"/>
+          <wp:inline distT="0" distB="0" distL="0" distR="0" wp14:anchorId="412FA6FC" wp14:editId="2245F08E">
+            <wp:extent cx="5274310" cy="1875790"/>
             <wp:effectExtent l="0" t="0" r="2540" b="0"/>
-            <wp:docPr id="6" name="Picture 6"/>
+            <wp:docPr id="11" name="Picture 11"/>
             <wp:cNvGraphicFramePr>
               <a:graphicFrameLocks xmlns:a="http://schemas.openxmlformats.org/drawingml/2006/main" noChangeAspect="1"/>
             </wp:cNvGraphicFramePr>
@@ -533,7 +742,7 @@
                   <pic:spPr>
                     <a:xfrm>
                       <a:off x="0" y="0"/>
-                      <a:ext cx="5274310" cy="2059305"/>
+                      <a:ext cx="5274310" cy="1875790"/>
                     </a:xfrm>
                     <a:prstGeom prst="rect">
                       <a:avLst/>
@@ -548,82 +757,15 @@
     </w:p>
     <w:p/>
     <w:p>
-      <w:pPr>
-        <w:rPr>
-          <w:rFonts w:hint="eastAsia"/>
-        </w:rPr>
-      </w:pPr>
-    </w:p>
-    <w:p>
-      <w:pPr>
-        <w:pStyle w:val="ListParagraph"/>
-        <w:numPr>
-          <w:ilvl w:val="1"/>
-          <w:numId w:val="1"/>
-        </w:numPr>
-        <w:ind w:leftChars="0"/>
-      </w:pPr>
-      <w:r>
-        <w:t>Add device – Innolux Datalogger</w:t>
-      </w:r>
-    </w:p>
-    <w:p>
-      <w:pPr>
-        <w:pStyle w:val="ListParagraph"/>
-        <w:numPr>
-          <w:ilvl w:val="1"/>
-          <w:numId w:val="1"/>
-        </w:numPr>
-        <w:ind w:leftChars="0"/>
-      </w:pPr>
-      <w:r>
-        <w:t>Define features</w:t>
-      </w:r>
-    </w:p>
-    <w:p>
-      <w:pPr>
-        <w:pStyle w:val="ListParagraph"/>
-        <w:numPr>
-          <w:ilvl w:val="1"/>
-          <w:numId w:val="1"/>
-        </w:numPr>
-        <w:ind w:leftChars="0"/>
-      </w:pPr>
-      <w:r>
-        <w:t>Assign channel layout</w:t>
-      </w:r>
-    </w:p>
-    <w:p/>
-    <w:p/>
-    <w:p>
-      <w:pPr>
-        <w:pStyle w:val="ListParagraph"/>
-        <w:numPr>
-          <w:ilvl w:val="0"/>
-          <w:numId w:val="1"/>
-        </w:numPr>
-        <w:ind w:leftChars="0"/>
-      </w:pPr>
-      <w:r>
-        <w:t xml:space="preserve">(Optional) </w:t>
-      </w:r>
-      <w:r>
-        <w:t>Define new spectral bands in server, if needed.</w:t>
-      </w:r>
-    </w:p>
-    <w:p>
-      <w:pPr>
-        <w:jc w:val="center"/>
-      </w:pPr>
       <w:r>
         <w:rPr>
           <w:noProof/>
         </w:rPr>
         <w:drawing>
-          <wp:inline distT="0" distB="0" distL="0" distR="0" wp14:anchorId="09909088" wp14:editId="0A056483">
-            <wp:extent cx="4169613" cy="2886501"/>
-            <wp:effectExtent l="0" t="0" r="2540" b="9525"/>
-            <wp:docPr id="9" name="Picture 9"/>
+          <wp:inline distT="0" distB="0" distL="0" distR="0" wp14:anchorId="30AD8012" wp14:editId="43EE1E67">
+            <wp:extent cx="5274310" cy="2059305"/>
+            <wp:effectExtent l="0" t="0" r="2540" b="0"/>
+            <wp:docPr id="6" name="Picture 6"/>
             <wp:cNvGraphicFramePr>
               <a:graphicFrameLocks xmlns:a="http://schemas.openxmlformats.org/drawingml/2006/main" noChangeAspect="1"/>
             </wp:cNvGraphicFramePr>
@@ -643,7 +785,7 @@
                   <pic:spPr>
                     <a:xfrm>
                       <a:off x="0" y="0"/>
-                      <a:ext cx="4172050" cy="2888188"/>
+                      <a:ext cx="5274310" cy="2059305"/>
                     </a:xfrm>
                     <a:prstGeom prst="rect">
                       <a:avLst/>
@@ -660,150 +802,30 @@
     <w:p/>
     <w:p>
       <w:pPr>
-        <w:rPr>
-          <w:rFonts w:hint="eastAsia"/>
-        </w:rPr>
-      </w:pPr>
-    </w:p>
-    <w:p>
-      <w:r>
-        <w:rPr>
-          <w:rFonts w:hint="eastAsia"/>
-        </w:rPr>
-        <w:t>Things to do:</w:t>
-      </w:r>
-    </w:p>
-    <w:p/>
-    <w:p>
-      <w:pPr>
         <w:pStyle w:val="ListParagraph"/>
         <w:numPr>
           <w:ilvl w:val="0"/>
-          <w:numId w:val="2"/>
+          <w:numId w:val="1"/>
         </w:numPr>
         <w:ind w:leftChars="0"/>
       </w:pPr>
       <w:r>
-        <w:rPr>
-          <w:rFonts w:hint="eastAsia"/>
-        </w:rPr>
-        <w:t xml:space="preserve">Package cRIO code into </w:t>
-      </w:r>
-      <w:r>
-        <w:t>rtexe.  Make sure the file “</w:t>
-      </w:r>
-      <w:r>
-        <w:t>BOP_6_9068_M9205</w:t>
-      </w:r>
-      <w:r>
-        <w:t xml:space="preserve">.lvbitx” is in </w:t>
-      </w:r>
-      <w:r>
-        <w:t>/home/lvuser/natinst/LabVIEW Data/InsightCM/FPGABitfiles</w:t>
-      </w:r>
-      <w:r>
-        <w:t>.  Use RAD to make into lvappimg.</w:t>
-      </w:r>
-      <w:r>
-        <w:t xml:space="preserve">  DONE</w:t>
-      </w:r>
-    </w:p>
-    <w:p>
-      <w:pPr>
-        <w:pStyle w:val="ListParagraph"/>
-        <w:numPr>
-          <w:ilvl w:val="0"/>
-          <w:numId w:val="2"/>
-        </w:numPr>
-        <w:ind w:leftChars="0"/>
-      </w:pPr>
-      <w:r>
-        <w:t>Modify device def to include static modules.</w:t>
-      </w:r>
-      <w:r>
-        <w:t xml:space="preserve"> </w:t>
-      </w:r>
-      <w:r>
-        <w:rPr>
-          <w:color w:val="FF0000"/>
-        </w:rPr>
-        <w:t>DONE</w:t>
-      </w:r>
-    </w:p>
-    <w:p>
-      <w:pPr>
-        <w:pStyle w:val="ListParagraph"/>
-        <w:numPr>
-          <w:ilvl w:val="0"/>
-          <w:numId w:val="2"/>
-        </w:numPr>
-        <w:ind w:leftChars="0"/>
-      </w:pPr>
-      <w:r>
-        <w:t>Modify device def for more sample rate options (500-1500 Hz)</w:t>
-      </w:r>
-      <w:r>
-        <w:t xml:space="preserve">  </w:t>
-      </w:r>
-      <w:r>
-        <w:rPr>
-          <w:color w:val="FF0000"/>
-        </w:rPr>
-        <w:t>DONE</w:t>
-      </w:r>
-    </w:p>
-    <w:p>
-      <w:pPr>
-        <w:pStyle w:val="ListParagraph"/>
-        <w:numPr>
-          <w:ilvl w:val="0"/>
-          <w:numId w:val="2"/>
-        </w:numPr>
-        <w:ind w:leftChars="0"/>
-      </w:pPr>
-      <w:r>
-        <w:t>Modify device def to reflect new Application GUID (after step 1)</w:t>
-      </w:r>
-      <w:r>
-        <w:t xml:space="preserve">  DONE</w:t>
-      </w:r>
-      <w:bookmarkStart w:id="0" w:name="_GoBack"/>
-      <w:bookmarkEnd w:id="0"/>
-    </w:p>
-    <w:p>
-      <w:pPr>
-        <w:pStyle w:val="ListParagraph"/>
-        <w:numPr>
-          <w:ilvl w:val="0"/>
-          <w:numId w:val="2"/>
-        </w:numPr>
-        <w:ind w:leftChars="0"/>
-      </w:pPr>
-      <w:r>
-        <w:rPr>
-          <w:rFonts w:hint="eastAsia"/>
-        </w:rPr>
-        <w:t>Test for 6 9205s, CPU usage.</w:t>
-      </w:r>
-    </w:p>
-    <w:p/>
-    <w:p/>
-    <w:p>
-      <w:pPr>
-        <w:rPr>
-          <w:rFonts w:hint="eastAsia"/>
-        </w:rPr>
+        <w:t>(Optional) Define new spectral bands in server, if needed.</w:t>
+      </w:r>
+    </w:p>
+    <w:p>
+      <w:pPr>
+        <w:jc w:val="center"/>
       </w:pPr>
       <w:r>
         <w:rPr>
           <w:noProof/>
         </w:rPr>
-        <w:lastRenderedPageBreak/>
         <w:drawing>
-          <wp:inline distT="0" distB="0" distL="0" distR="0" wp14:anchorId="5006DF99" wp14:editId="32BCD224">
-            <wp:extent cx="3159457" cy="2840502"/>
-            <wp:effectExtent l="0" t="0" r="3175" b="0"/>
-            <wp:docPr id="3" name="Picture 3"/>
+          <wp:inline distT="0" distB="0" distL="0" distR="0" wp14:anchorId="11BFA21B" wp14:editId="7FBAAC2A">
+            <wp:extent cx="4169613" cy="2886501"/>
+            <wp:effectExtent l="0" t="0" r="2540" b="9525"/>
+            <wp:docPr id="9" name="Picture 9"/>
             <wp:cNvGraphicFramePr>
               <a:graphicFrameLocks xmlns:a="http://schemas.openxmlformats.org/drawingml/2006/main" noChangeAspect="1"/>
             </wp:cNvGraphicFramePr>
@@ -823,7 +845,7 @@
                   <pic:spPr>
                     <a:xfrm>
                       <a:off x="0" y="0"/>
-                      <a:ext cx="3162729" cy="2843444"/>
+                      <a:ext cx="4172050" cy="2888188"/>
                     </a:xfrm>
                     <a:prstGeom prst="rect">
                       <a:avLst/>
@@ -836,6 +858,322 @@
         </w:drawing>
       </w:r>
     </w:p>
+    <w:p/>
+    <w:p/>
+    <w:p/>
+    <w:p/>
+    <w:p/>
+    <w:p/>
+    <w:p/>
+    <w:p/>
+    <w:p/>
+    <w:p/>
+    <w:p/>
+    <w:p/>
+    <w:p/>
+    <w:p/>
+    <w:p/>
+    <w:p/>
+    <w:p>
+      <w:pPr>
+        <w:rPr>
+          <w:rFonts w:eastAsia="SimSun" w:hint="eastAsia"/>
+          <w:lang w:eastAsia="zh-CN"/>
+        </w:rPr>
+      </w:pPr>
+      <w:r>
+        <w:rPr>
+          <w:rFonts w:eastAsia="SimSun" w:hint="eastAsia"/>
+          <w:lang w:eastAsia="zh-CN"/>
+        </w:rPr>
+        <w:t>Some notes to myself:</w:t>
+      </w:r>
+    </w:p>
+    <w:p/>
+    <w:p>
+      <w:pPr>
+        <w:rPr>
+          <w:rFonts w:hint="eastAsia"/>
+        </w:rPr>
+      </w:pPr>
+    </w:p>
+    <w:p>
+      <w:pPr>
+        <w:pStyle w:val="ListParagraph"/>
+        <w:numPr>
+          <w:ilvl w:val="1"/>
+          <w:numId w:val="1"/>
+        </w:numPr>
+        <w:ind w:leftChars="0"/>
+      </w:pPr>
+      <w:r>
+        <w:t xml:space="preserve">Add device – </w:t>
+      </w:r>
+      <w:proofErr w:type="spellStart"/>
+      <w:r>
+        <w:t>Innolux</w:t>
+      </w:r>
+      <w:proofErr w:type="spellEnd"/>
+      <w:r>
+        <w:t xml:space="preserve"> </w:t>
+      </w:r>
+      <w:proofErr w:type="spellStart"/>
+      <w:r>
+        <w:t>Datalogger</w:t>
+      </w:r>
+      <w:proofErr w:type="spellEnd"/>
+    </w:p>
+    <w:p>
+      <w:pPr>
+        <w:pStyle w:val="ListParagraph"/>
+        <w:numPr>
+          <w:ilvl w:val="1"/>
+          <w:numId w:val="1"/>
+        </w:numPr>
+        <w:ind w:leftChars="0"/>
+      </w:pPr>
+      <w:r>
+        <w:t>Define features</w:t>
+      </w:r>
+    </w:p>
+    <w:p>
+      <w:pPr>
+        <w:pStyle w:val="ListParagraph"/>
+        <w:numPr>
+          <w:ilvl w:val="1"/>
+          <w:numId w:val="1"/>
+        </w:numPr>
+        <w:ind w:leftChars="0"/>
+      </w:pPr>
+      <w:r>
+        <w:t>Assign channel layout</w:t>
+      </w:r>
+    </w:p>
+    <w:p/>
+    <w:p>
+      <w:r>
+        <w:rPr>
+          <w:rFonts w:hint="eastAsia"/>
+        </w:rPr>
+        <w:t>Things to do:</w:t>
+      </w:r>
+    </w:p>
+    <w:p/>
+    <w:p>
+      <w:pPr>
+        <w:pStyle w:val="ListParagraph"/>
+        <w:numPr>
+          <w:ilvl w:val="0"/>
+          <w:numId w:val="2"/>
+        </w:numPr>
+        <w:ind w:leftChars="0"/>
+      </w:pPr>
+      <w:r>
+        <w:rPr>
+          <w:rFonts w:hint="eastAsia"/>
+        </w:rPr>
+        <w:t xml:space="preserve">Package </w:t>
+      </w:r>
+      <w:proofErr w:type="spellStart"/>
+      <w:r>
+        <w:rPr>
+          <w:rFonts w:hint="eastAsia"/>
+        </w:rPr>
+        <w:t>cRIO</w:t>
+      </w:r>
+      <w:proofErr w:type="spellEnd"/>
+      <w:r>
+        <w:rPr>
+          <w:rFonts w:hint="eastAsia"/>
+        </w:rPr>
+        <w:t xml:space="preserve"> code into </w:t>
+      </w:r>
+      <w:proofErr w:type="spellStart"/>
+      <w:r>
+        <w:t>rtexe</w:t>
+      </w:r>
+      <w:proofErr w:type="spellEnd"/>
+      <w:r>
+        <w:t>.  Make sure the file “</w:t>
+      </w:r>
+      <w:r>
+        <w:t>BOP_6_9068_M9205</w:t>
+      </w:r>
+      <w:r>
+        <w:t xml:space="preserve">.lvbitx” is in </w:t>
+      </w:r>
+      <w:r>
+        <w:t>/home/</w:t>
+      </w:r>
+      <w:proofErr w:type="spellStart"/>
+      <w:r>
+        <w:t>lvuser</w:t>
+      </w:r>
+      <w:proofErr w:type="spellEnd"/>
+      <w:r>
+        <w:t>/</w:t>
+      </w:r>
+      <w:proofErr w:type="spellStart"/>
+      <w:r>
+        <w:t>natinst</w:t>
+      </w:r>
+      <w:proofErr w:type="spellEnd"/>
+      <w:r>
+        <w:t>/LabVIEW Data/</w:t>
+      </w:r>
+      <w:proofErr w:type="spellStart"/>
+      <w:r>
+        <w:t>InsightCM</w:t>
+      </w:r>
+      <w:proofErr w:type="spellEnd"/>
+      <w:r>
+        <w:t>/</w:t>
+      </w:r>
+      <w:proofErr w:type="spellStart"/>
+      <w:r>
+        <w:t>FPGABitfiles</w:t>
+      </w:r>
+      <w:proofErr w:type="spellEnd"/>
+      <w:r>
+        <w:t xml:space="preserve">.  Use RAD to make into </w:t>
+      </w:r>
+      <w:proofErr w:type="spellStart"/>
+      <w:r>
+        <w:t>lvappimg</w:t>
+      </w:r>
+      <w:proofErr w:type="spellEnd"/>
+      <w:r>
+        <w:t>.</w:t>
+      </w:r>
+      <w:r>
+        <w:t xml:space="preserve">  </w:t>
+      </w:r>
+      <w:r>
+        <w:rPr>
+          <w:color w:val="FF0000"/>
+        </w:rPr>
+        <w:t>DONE</w:t>
+      </w:r>
+    </w:p>
+    <w:p>
+      <w:pPr>
+        <w:pStyle w:val="ListParagraph"/>
+        <w:numPr>
+          <w:ilvl w:val="0"/>
+          <w:numId w:val="2"/>
+        </w:numPr>
+        <w:ind w:leftChars="0"/>
+      </w:pPr>
+      <w:r>
+        <w:t xml:space="preserve">Modify device </w:t>
+      </w:r>
+      <w:proofErr w:type="spellStart"/>
+      <w:r>
+        <w:t>def</w:t>
+      </w:r>
+      <w:proofErr w:type="spellEnd"/>
+      <w:r>
+        <w:t xml:space="preserve"> to include static modules.</w:t>
+      </w:r>
+      <w:r>
+        <w:t xml:space="preserve"> </w:t>
+      </w:r>
+      <w:r>
+        <w:rPr>
+          <w:color w:val="FF0000"/>
+        </w:rPr>
+        <w:t>DONE</w:t>
+      </w:r>
+    </w:p>
+    <w:p>
+      <w:pPr>
+        <w:pStyle w:val="ListParagraph"/>
+        <w:numPr>
+          <w:ilvl w:val="0"/>
+          <w:numId w:val="2"/>
+        </w:numPr>
+        <w:ind w:leftChars="0"/>
+      </w:pPr>
+      <w:r>
+        <w:t xml:space="preserve">Modify device </w:t>
+      </w:r>
+      <w:proofErr w:type="spellStart"/>
+      <w:r>
+        <w:t>def</w:t>
+      </w:r>
+      <w:proofErr w:type="spellEnd"/>
+      <w:r>
+        <w:t xml:space="preserve"> for more sample rate options (500-1500 </w:t>
+      </w:r>
+      <w:proofErr w:type="gramStart"/>
+      <w:r>
+        <w:t>Hz)</w:t>
+      </w:r>
+      <w:r>
+        <w:t xml:space="preserve">  </w:t>
+      </w:r>
+      <w:r>
+        <w:rPr>
+          <w:color w:val="FF0000"/>
+        </w:rPr>
+        <w:t>DONE</w:t>
+      </w:r>
+      <w:proofErr w:type="gramEnd"/>
+    </w:p>
+    <w:p>
+      <w:pPr>
+        <w:pStyle w:val="ListParagraph"/>
+        <w:numPr>
+          <w:ilvl w:val="0"/>
+          <w:numId w:val="2"/>
+        </w:numPr>
+        <w:ind w:leftChars="0"/>
+      </w:pPr>
+      <w:r>
+        <w:t xml:space="preserve">Modify device </w:t>
+      </w:r>
+      <w:proofErr w:type="spellStart"/>
+      <w:r>
+        <w:t>def</w:t>
+      </w:r>
+      <w:proofErr w:type="spellEnd"/>
+      <w:r>
+        <w:t xml:space="preserve"> to reflect new Application GUID (after step 1</w:t>
+      </w:r>
+      <w:proofErr w:type="gramStart"/>
+      <w:r>
+        <w:t>)</w:t>
+      </w:r>
+      <w:r>
+        <w:t xml:space="preserve">  </w:t>
+      </w:r>
+      <w:r>
+        <w:rPr>
+          <w:color w:val="FF0000"/>
+        </w:rPr>
+        <w:t>DONE</w:t>
+      </w:r>
+      <w:proofErr w:type="gramEnd"/>
+    </w:p>
+    <w:p>
+      <w:pPr>
+        <w:pStyle w:val="ListParagraph"/>
+        <w:numPr>
+          <w:ilvl w:val="0"/>
+          <w:numId w:val="2"/>
+        </w:numPr>
+        <w:ind w:leftChars="0"/>
+      </w:pPr>
+      <w:r>
+        <w:rPr>
+          <w:rFonts w:hint="eastAsia"/>
+        </w:rPr>
+        <w:t>Test for 6 9205s, CPU usage.</w:t>
+      </w:r>
+    </w:p>
+    <w:p/>
+    <w:p/>
+    <w:p/>
     <w:sectPr>
       <w:pgSz w:w="11906" w:h="16838"/>
       <w:pgMar w:top="1440" w:right="1800" w:bottom="1440" w:left="1800" w:header="851" w:footer="992" w:gutter="0"/>
@@ -847,7 +1185,7 @@
 </file>
 
 <file path=word/numbering.xml><?xml version="1.0" encoding="utf-8"?>
-<w:numbering xmlns:wpc="http://schemas.microsoft.com/office/word/2010/wordprocessingCanvas" xmlns:mc="http://schemas.openxmlformats.org/markup-compatibility/2006" xmlns:o="urn:schemas-microsoft-com:office:office" xmlns:r="http://schemas.openxmlformats.org/officeDocument/2006/relationships" xmlns:m="http://schemas.openxmlformats.org/officeDocument/2006/math" xmlns:v="urn:schemas-microsoft-com:vml" xmlns:wp14="http://schemas.microsoft.com/office/word/2010/wordprocessingDrawing" xmlns:wp="http://schemas.openxmlformats.org/drawingml/2006/wordprocessingDrawing" xmlns:w10="urn:schemas-microsoft-com:office:word" xmlns:w="http://schemas.openxmlformats.org/wordprocessingml/2006/main" xmlns:w14="http://schemas.microsoft.com/office/word/2010/wordml" xmlns:w15="http://schemas.microsoft.com/office/word/2012/wordml" xmlns:wpg="http://schemas.microsoft.com/office/word/2010/wordprocessingGroup" xmlns:wpi="http://schemas.microsoft.com/office/word/2010/wordprocessingInk" xmlns:wne="http://schemas.microsoft.com/office/word/2006/wordml" xmlns:wps="http://schemas.microsoft.com/office/word/2010/wordprocessingShape" mc:Ignorable="w14 w15 wp14">
+<w:numbering xmlns:wpc="http://schemas.microsoft.com/office/word/2010/wordprocessingCanvas" xmlns:cx="http://schemas.microsoft.com/office/drawing/2014/chartex" xmlns:cx1="http://schemas.microsoft.com/office/drawing/2015/9/8/chartex" xmlns:cx2="http://schemas.microsoft.com/office/drawing/2015/10/21/chartex" xmlns:mc="http://schemas.openxmlformats.org/markup-compatibility/2006" xmlns:o="urn:schemas-microsoft-com:office:office" xmlns:r="http://schemas.openxmlformats.org/officeDocument/2006/relationships" xmlns:m="http://schemas.openxmlformats.org/officeDocument/2006/math" xmlns:v="urn:schemas-microsoft-com:vml" xmlns:wp14="http://schemas.microsoft.com/office/word/2010/wordprocessingDrawing" xmlns:wp="http://schemas.openxmlformats.org/drawingml/2006/wordprocessingDrawing" xmlns:w10="urn:schemas-microsoft-com:office:word" xmlns:w="http://schemas.openxmlformats.org/wordprocessingml/2006/main" xmlns:w14="http://schemas.microsoft.com/office/word/2010/wordml" xmlns:w15="http://schemas.microsoft.com/office/word/2012/wordml" xmlns:w16se="http://schemas.microsoft.com/office/word/2015/wordml/symex" xmlns:wpg="http://schemas.microsoft.com/office/word/2010/wordprocessingGroup" xmlns:wpi="http://schemas.microsoft.com/office/word/2010/wordprocessingInk" xmlns:wne="http://schemas.microsoft.com/office/word/2006/wordml" xmlns:wps="http://schemas.microsoft.com/office/word/2010/wordprocessingShape" mc:Ignorable="w14 w15 w16se wp14">
   <w:abstractNum w:abstractNumId="0" w15:restartNumberingAfterBreak="0">
     <w:nsid w:val="18245E8D"/>
     <w:multiLevelType w:val="hybridMultilevel"/>
@@ -1036,7 +1374,7 @@
 </file>
 
 <file path=word/styles.xml><?xml version="1.0" encoding="utf-8"?>
-<w:styles xmlns:mc="http://schemas.openxmlformats.org/markup-compatibility/2006" xmlns:r="http://schemas.openxmlformats.org/officeDocument/2006/relationships" xmlns:w="http://schemas.openxmlformats.org/wordprocessingml/2006/main" xmlns:w14="http://schemas.microsoft.com/office/word/2010/wordml" xmlns:w15="http://schemas.microsoft.com/office/word/2012/wordml" mc:Ignorable="w14 w15">
+<w:styles xmlns:mc="http://schemas.openxmlformats.org/markup-compatibility/2006" xmlns:r="http://schemas.openxmlformats.org/officeDocument/2006/relationships" xmlns:w="http://schemas.openxmlformats.org/wordprocessingml/2006/main" xmlns:w14="http://schemas.microsoft.com/office/word/2010/wordml" xmlns:w15="http://schemas.microsoft.com/office/word/2012/wordml" xmlns:w16se="http://schemas.microsoft.com/office/word/2015/wordml/symex" mc:Ignorable="w14 w15 w16se">
   <w:docDefaults>
     <w:rPrDefault>
       <w:rPr>
@@ -1049,7 +1387,7 @@
     </w:rPrDefault>
     <w:pPrDefault/>
   </w:docDefaults>
-  <w:latentStyles w:defLockedState="0" w:defUIPriority="99" w:defSemiHidden="0" w:defUnhideWhenUsed="0" w:defQFormat="0" w:count="371">
+  <w:latentStyles w:defLockedState="0" w:defUIPriority="99" w:defSemiHidden="0" w:defUnhideWhenUsed="0" w:defQFormat="0" w:count="372">
     <w:lsdException w:name="Normal" w:uiPriority="0" w:qFormat="1"/>
     <w:lsdException w:name="heading 1" w:uiPriority="9" w:qFormat="1"/>
     <w:lsdException w:name="heading 2" w:semiHidden="1" w:uiPriority="9" w:unhideWhenUsed="1" w:qFormat="1"/>
@@ -1155,7 +1493,6 @@
     <w:lsdException w:name="HTML Sample" w:semiHidden="1" w:unhideWhenUsed="1"/>
     <w:lsdException w:name="HTML Typewriter" w:semiHidden="1" w:unhideWhenUsed="1"/>
     <w:lsdException w:name="HTML Variable" w:semiHidden="1" w:unhideWhenUsed="1"/>
-    <w:lsdException w:name="Normal Table" w:semiHidden="1" w:unhideWhenUsed="1"/>
     <w:lsdException w:name="annotation subject" w:semiHidden="1" w:unhideWhenUsed="1"/>
     <w:lsdException w:name="No List" w:semiHidden="1" w:unhideWhenUsed="1"/>
     <w:lsdException w:name="Outline List 1" w:semiHidden="1" w:unhideWhenUsed="1"/>
@@ -1202,10 +1539,8 @@
     <w:lsdException w:name="Table Subtle 2" w:semiHidden="1" w:unhideWhenUsed="1"/>
     <w:lsdException w:name="Table Web 1" w:semiHidden="1" w:unhideWhenUsed="1"/>
     <w:lsdException w:name="Table Web 2" w:semiHidden="1" w:unhideWhenUsed="1"/>
-    <w:lsdException w:name="Table Web 3" w:semiHidden="1" w:unhideWhenUsed="1"/>
     <w:lsdException w:name="Balloon Text" w:semiHidden="1" w:unhideWhenUsed="1"/>
     <w:lsdException w:name="Table Grid" w:uiPriority="39"/>
-    <w:lsdException w:name="Table Theme" w:semiHidden="1" w:unhideWhenUsed="1"/>
     <w:lsdException w:name="Placeholder Text" w:semiHidden="1"/>
     <w:lsdException w:name="No Spacing" w:uiPriority="1" w:qFormat="1"/>
     <w:lsdException w:name="Light Shading" w:uiPriority="60"/>
@@ -1421,6 +1756,7 @@
     <w:lsdException w:name="List Table 5 Dark Accent 6" w:uiPriority="50"/>
     <w:lsdException w:name="List Table 6 Colorful Accent 6" w:uiPriority="51"/>
     <w:lsdException w:name="List Table 7 Colorful Accent 6" w:uiPriority="52"/>
+    <w:lsdException w:name="Mention" w:semiHidden="1" w:unhideWhenUsed="1"/>
   </w:latentStyles>
   <w:style w:type="paragraph" w:default="1" w:styleId="Normal">
     <w:name w:val="Normal"/>

</xml_diff>